<commit_message>
update check-token, update db/hibernate, update analysis
</commit_message>
<xml_diff>
--- a/Analysis Resources/Class Diagram-Mức phân tích.docx
+++ b/Analysis Resources/Class Diagram-Mức phân tích.docx
@@ -18,9 +18,9 @@
         </w:rPr>
         <w:drawing>
           <wp:inline distT="0" distB="0" distL="0" distR="0">
-            <wp:extent cx="5943600" cy="3732314"/>
+            <wp:extent cx="5943600" cy="3732028"/>
             <wp:effectExtent l="0" t="0" r="0" b="1905"/>
-            <wp:docPr id="2" name="Picture 2"/>
+            <wp:docPr id="1" name="Picture 1"/>
             <wp:cNvGraphicFramePr>
               <a:graphicFrameLocks xmlns:a="http://schemas.openxmlformats.org/drawingml/2006/main" noChangeAspect="1"/>
             </wp:cNvGraphicFramePr>
@@ -49,7 +49,7 @@
                   <pic:spPr bwMode="auto">
                     <a:xfrm>
                       <a:off x="0" y="0"/>
-                      <a:ext cx="5943600" cy="3732314"/>
+                      <a:ext cx="5943600" cy="3732028"/>
                     </a:xfrm>
                     <a:prstGeom prst="rect">
                       <a:avLst/>

</xml_diff>